<commit_message>
adding final part of the wqc_project
</commit_message>
<xml_diff>
--- a/static/assets/docs/CV_Stefan_Shipinkoski5.docx
+++ b/static/assets/docs/CV_Stefan_Shipinkoski5.docx
@@ -421,23 +421,43 @@
           <w:b/>
           <w:color w:val="000000"/>
         </w:rPr>
-        <w:t xml:space="preserve"> Sklearn</w:t>
-      </w:r>
-      <w:r>
-        <w:rPr>
-          <w:rFonts w:ascii="Times New Roman" w:eastAsia="Times New Roman" w:hAnsi="Times New Roman" w:cs="Times New Roman"/>
-          <w:b/>
-          <w:color w:val="000000"/>
-        </w:rPr>
-        <w:t xml:space="preserve"> | Keras </w:t>
-      </w:r>
-      <w:r>
-        <w:rPr>
-          <w:rFonts w:ascii="Times New Roman" w:eastAsia="Times New Roman" w:hAnsi="Times New Roman" w:cs="Times New Roman"/>
-          <w:b/>
-          <w:color w:val="000000"/>
-        </w:rPr>
-        <w:t xml:space="preserve">| PyTorch </w:t>
+        <w:t xml:space="preserve"> </w:t>
+      </w:r>
+      <w:proofErr w:type="spellStart"/>
+      <w:r>
+        <w:rPr>
+          <w:rFonts w:ascii="Times New Roman" w:eastAsia="Times New Roman" w:hAnsi="Times New Roman" w:cs="Times New Roman"/>
+          <w:b/>
+          <w:color w:val="000000"/>
+        </w:rPr>
+        <w:t>Sklearn</w:t>
+      </w:r>
+      <w:proofErr w:type="spellEnd"/>
+      <w:r>
+        <w:rPr>
+          <w:rFonts w:ascii="Times New Roman" w:eastAsia="Times New Roman" w:hAnsi="Times New Roman" w:cs="Times New Roman"/>
+          <w:b/>
+          <w:color w:val="000000"/>
+        </w:rPr>
+        <w:t xml:space="preserve"> | </w:t>
+      </w:r>
+      <w:proofErr w:type="spellStart"/>
+      <w:r>
+        <w:rPr>
+          <w:rFonts w:ascii="Times New Roman" w:eastAsia="Times New Roman" w:hAnsi="Times New Roman" w:cs="Times New Roman"/>
+          <w:b/>
+          <w:color w:val="000000"/>
+        </w:rPr>
+        <w:t>Keras</w:t>
+      </w:r>
+      <w:proofErr w:type="spellEnd"/>
+      <w:r>
+        <w:rPr>
+          <w:rFonts w:ascii="Times New Roman" w:eastAsia="Times New Roman" w:hAnsi="Times New Roman" w:cs="Times New Roman"/>
+          <w:b/>
+          <w:color w:val="000000"/>
+        </w:rPr>
+        <w:t xml:space="preserve"> </w:t>
       </w:r>
       <w:r>
         <w:rPr>
@@ -447,6 +467,32 @@
         </w:rPr>
         <w:t xml:space="preserve">| </w:t>
       </w:r>
+      <w:proofErr w:type="spellStart"/>
+      <w:r>
+        <w:rPr>
+          <w:rFonts w:ascii="Times New Roman" w:eastAsia="Times New Roman" w:hAnsi="Times New Roman" w:cs="Times New Roman"/>
+          <w:b/>
+          <w:color w:val="000000"/>
+        </w:rPr>
+        <w:t>PyTorch</w:t>
+      </w:r>
+      <w:proofErr w:type="spellEnd"/>
+      <w:r>
+        <w:rPr>
+          <w:rFonts w:ascii="Times New Roman" w:eastAsia="Times New Roman" w:hAnsi="Times New Roman" w:cs="Times New Roman"/>
+          <w:b/>
+          <w:color w:val="000000"/>
+        </w:rPr>
+        <w:t xml:space="preserve"> </w:t>
+      </w:r>
+      <w:r>
+        <w:rPr>
+          <w:rFonts w:ascii="Times New Roman" w:eastAsia="Times New Roman" w:hAnsi="Times New Roman" w:cs="Times New Roman"/>
+          <w:b/>
+          <w:color w:val="000000"/>
+        </w:rPr>
+        <w:t xml:space="preserve">| </w:t>
+      </w:r>
       <w:r>
         <w:rPr>
           <w:rFonts w:ascii="Times New Roman" w:eastAsia="Times New Roman" w:hAnsi="Times New Roman" w:cs="Times New Roman"/>
@@ -477,7 +523,25 @@
           <w:b/>
           <w:color w:val="000000"/>
         </w:rPr>
-        <w:t xml:space="preserve">| BIgData </w:t>
+        <w:t xml:space="preserve">| </w:t>
+      </w:r>
+      <w:proofErr w:type="spellStart"/>
+      <w:r>
+        <w:rPr>
+          <w:rFonts w:ascii="Times New Roman" w:eastAsia="Times New Roman" w:hAnsi="Times New Roman" w:cs="Times New Roman"/>
+          <w:b/>
+          <w:color w:val="000000"/>
+        </w:rPr>
+        <w:t>BIgData</w:t>
+      </w:r>
+      <w:proofErr w:type="spellEnd"/>
+      <w:r>
+        <w:rPr>
+          <w:rFonts w:ascii="Times New Roman" w:eastAsia="Times New Roman" w:hAnsi="Times New Roman" w:cs="Times New Roman"/>
+          <w:b/>
+          <w:color w:val="000000"/>
+        </w:rPr>
+        <w:t xml:space="preserve"> </w:t>
       </w:r>
     </w:p>
     <w:p>
@@ -604,6 +668,7 @@
         </w:rPr>
         <w:t xml:space="preserve"> | </w:t>
       </w:r>
+      <w:proofErr w:type="gramStart"/>
       <w:r>
         <w:rPr>
           <w:rFonts w:ascii="Times New Roman" w:eastAsia="Times New Roman" w:hAnsi="Times New Roman" w:cs="Times New Roman"/>
@@ -612,6 +677,7 @@
         </w:rPr>
         <w:t>Persistence</w:t>
       </w:r>
+      <w:proofErr w:type="gramEnd"/>
     </w:p>
     <w:p>
       <w:pPr>
@@ -724,6 +790,7 @@
           </w:rPr>
           <w:t>⋮</w:t>
         </w:r>
+        <w:proofErr w:type="spellStart"/>
       </w:hyperlink>
       <w:hyperlink r:id="rId16">
         <w:r>
@@ -735,6 +802,7 @@
           </w:rPr>
           <w:t>IWConnect</w:t>
         </w:r>
+        <w:proofErr w:type="spellEnd"/>
       </w:hyperlink>
       <w:r>
         <w:rPr>
@@ -1019,6 +1087,7 @@
         </w:rPr>
         <w:t xml:space="preserve">, and frameworks </w:t>
       </w:r>
+      <w:proofErr w:type="spellStart"/>
       <w:r>
         <w:rPr>
           <w:rFonts w:ascii="Times New Roman" w:eastAsia="Times New Roman" w:hAnsi="Times New Roman" w:cs="Times New Roman"/>
@@ -1028,6 +1097,7 @@
         </w:rPr>
         <w:t>Langchain</w:t>
       </w:r>
+      <w:proofErr w:type="spellEnd"/>
       <w:r>
         <w:rPr>
           <w:rFonts w:ascii="Times New Roman" w:eastAsia="Times New Roman" w:hAnsi="Times New Roman" w:cs="Times New Roman"/>
@@ -1058,6 +1128,7 @@
         </w:rPr>
         <w:t xml:space="preserve">, </w:t>
       </w:r>
+      <w:proofErr w:type="spellStart"/>
       <w:r>
         <w:rPr>
           <w:rFonts w:ascii="Times New Roman" w:eastAsia="Times New Roman" w:hAnsi="Times New Roman" w:cs="Times New Roman"/>
@@ -1067,6 +1138,7 @@
         </w:rPr>
         <w:t>Pytorch</w:t>
       </w:r>
+      <w:proofErr w:type="spellEnd"/>
       <w:r>
         <w:rPr>
           <w:rFonts w:ascii="Times New Roman" w:eastAsia="Times New Roman" w:hAnsi="Times New Roman" w:cs="Times New Roman"/>
@@ -1081,6 +1153,7 @@
         </w:rPr>
         <w:t xml:space="preserve"> </w:t>
       </w:r>
+      <w:proofErr w:type="spellStart"/>
       <w:r>
         <w:rPr>
           <w:rFonts w:ascii="Times New Roman" w:eastAsia="Times New Roman" w:hAnsi="Times New Roman" w:cs="Times New Roman"/>
@@ -1090,6 +1163,7 @@
         </w:rPr>
         <w:t>Sklearn</w:t>
       </w:r>
+      <w:proofErr w:type="spellEnd"/>
       <w:r>
         <w:rPr>
           <w:rFonts w:ascii="Times New Roman" w:eastAsia="Times New Roman" w:hAnsi="Times New Roman" w:cs="Times New Roman"/>
@@ -1207,15 +1281,7 @@
           <w:b/>
           <w:color w:val="000000"/>
         </w:rPr>
-        <w:t xml:space="preserve">AI </w:t>
-      </w:r>
-      <w:r>
-        <w:rPr>
-          <w:rFonts w:ascii="Times New Roman" w:eastAsia="Times New Roman" w:hAnsi="Times New Roman" w:cs="Times New Roman"/>
-          <w:b/>
-          <w:color w:val="000000"/>
-        </w:rPr>
-        <w:t>Intern</w:t>
+        <w:t>AI Intern</w:t>
       </w:r>
       <w:r>
         <w:rPr>
@@ -1266,6 +1332,7 @@
         <w:tab/>
       </w:r>
       <w:hyperlink r:id="rId17">
+        <w:proofErr w:type="spellStart"/>
         <w:r>
           <w:rPr>
             <w:rFonts w:ascii="Times New Roman" w:eastAsia="Times New Roman" w:hAnsi="Times New Roman" w:cs="Times New Roman"/>
@@ -1274,7 +1341,18 @@
             <w:color w:val="0000FF"/>
             <w:u w:val="single"/>
           </w:rPr>
-          <w:t>AIdea Lab</w:t>
+          <w:t>AIdea</w:t>
+        </w:r>
+        <w:proofErr w:type="spellEnd"/>
+        <w:r>
+          <w:rPr>
+            <w:rFonts w:ascii="Times New Roman" w:eastAsia="Times New Roman" w:hAnsi="Times New Roman" w:cs="Times New Roman"/>
+            <w:b/>
+            <w:bCs/>
+            <w:color w:val="0000FF"/>
+            <w:u w:val="single"/>
+          </w:rPr>
+          <w:t xml:space="preserve"> Lab</w:t>
         </w:r>
       </w:hyperlink>
       <w:r>
@@ -1371,21 +1449,7 @@
           <w:rFonts w:ascii="Times New Roman" w:eastAsia="Times New Roman" w:hAnsi="Times New Roman" w:cs="Times New Roman"/>
           <w:color w:val="000000"/>
         </w:rPr>
-        <w:t>Worked</w:t>
-      </w:r>
-      <w:r>
-        <w:rPr>
-          <w:rFonts w:ascii="Times New Roman" w:eastAsia="Times New Roman" w:hAnsi="Times New Roman" w:cs="Times New Roman"/>
-          <w:color w:val="000000"/>
-        </w:rPr>
-        <w:t xml:space="preserve"> </w:t>
-      </w:r>
-      <w:r>
-        <w:rPr>
-          <w:rFonts w:ascii="Times New Roman" w:eastAsia="Times New Roman" w:hAnsi="Times New Roman" w:cs="Times New Roman"/>
-          <w:color w:val="000000"/>
-        </w:rPr>
-        <w:t xml:space="preserve">on </w:t>
+        <w:t xml:space="preserve">Worked on </w:t>
       </w:r>
       <w:r>
         <w:rPr>
@@ -1514,15 +1578,7 @@
           <w:b/>
           <w:color w:val="000000"/>
         </w:rPr>
-        <w:t xml:space="preserve">Support </w:t>
-      </w:r>
-      <w:r>
-        <w:rPr>
-          <w:rFonts w:ascii="Times New Roman" w:eastAsia="Times New Roman" w:hAnsi="Times New Roman" w:cs="Times New Roman"/>
-          <w:b/>
-          <w:color w:val="000000"/>
-        </w:rPr>
-        <w:t xml:space="preserve">Intern </w:t>
+        <w:t xml:space="preserve">Support Intern </w:t>
       </w:r>
       <w:r>
         <w:rPr>
@@ -1787,7 +1843,24 @@
           <w:color w:val="000000"/>
         </w:rPr>
         <w:tab/>
-        <w:t xml:space="preserve">Water Quality Classification </w:t>
+      </w:r>
+      <w:hyperlink r:id="rId19" w:history="1">
+        <w:r>
+          <w:rPr>
+            <w:rStyle w:val="Hyperlink"/>
+            <w:rFonts w:ascii="Times New Roman" w:eastAsia="Times New Roman" w:hAnsi="Times New Roman" w:cs="Times New Roman"/>
+            <w:b/>
+          </w:rPr>
+          <w:t>Water Quality Classification</w:t>
+        </w:r>
+      </w:hyperlink>
+      <w:r>
+        <w:rPr>
+          <w:rFonts w:ascii="Times New Roman" w:eastAsia="Times New Roman" w:hAnsi="Times New Roman" w:cs="Times New Roman"/>
+          <w:b/>
+          <w:color w:val="000000"/>
+        </w:rPr>
+        <w:t xml:space="preserve"> </w:t>
       </w:r>
       <w:r>
         <w:rPr>
@@ -2000,7 +2073,7 @@
         </w:rPr>
         <w:tab/>
       </w:r>
-      <w:hyperlink r:id="rId19">
+      <w:hyperlink r:id="rId20">
         <w:r>
           <w:rPr>
             <w:rFonts w:ascii="Times New Roman" w:eastAsia="Times New Roman" w:hAnsi="Times New Roman" w:cs="Times New Roman"/>
@@ -2171,7 +2244,23 @@
           <w:rFonts w:ascii="Times New Roman" w:eastAsia="Times New Roman" w:hAnsi="Times New Roman" w:cs="Times New Roman"/>
           <w:color w:val="000000"/>
         </w:rPr>
-        <w:t>, where I can showcase my current skills, interests and projects.</w:t>
+        <w:t xml:space="preserve">, where I can showcase my current skills, </w:t>
+      </w:r>
+      <w:proofErr w:type="gramStart"/>
+      <w:r>
+        <w:rPr>
+          <w:rFonts w:ascii="Times New Roman" w:eastAsia="Times New Roman" w:hAnsi="Times New Roman" w:cs="Times New Roman"/>
+          <w:color w:val="000000"/>
+        </w:rPr>
+        <w:t>interests</w:t>
+      </w:r>
+      <w:proofErr w:type="gramEnd"/>
+      <w:r>
+        <w:rPr>
+          <w:rFonts w:ascii="Times New Roman" w:eastAsia="Times New Roman" w:hAnsi="Times New Roman" w:cs="Times New Roman"/>
+          <w:color w:val="000000"/>
+        </w:rPr>
+        <w:t xml:space="preserve"> and projects.</w:t>
       </w:r>
     </w:p>
     <w:p>
@@ -2247,7 +2336,7 @@
         </w:rPr>
         <w:tab/>
       </w:r>
-      <w:hyperlink r:id="rId20">
+      <w:hyperlink r:id="rId21">
         <w:r>
           <w:rPr>
             <w:rFonts w:ascii="Times New Roman" w:eastAsia="Times New Roman" w:hAnsi="Times New Roman" w:cs="Times New Roman"/>
@@ -2256,7 +2345,29 @@
             <w:color w:val="0000FF"/>
             <w:u w:val="single"/>
           </w:rPr>
-          <w:t xml:space="preserve">University “St Kliment Ohridski” </w:t>
+          <w:t xml:space="preserve">University “St Kliment </w:t>
+        </w:r>
+        <w:proofErr w:type="spellStart"/>
+        <w:r>
+          <w:rPr>
+            <w:rFonts w:ascii="Times New Roman" w:eastAsia="Times New Roman" w:hAnsi="Times New Roman" w:cs="Times New Roman"/>
+            <w:b/>
+            <w:i/>
+            <w:color w:val="0000FF"/>
+            <w:u w:val="single"/>
+          </w:rPr>
+          <w:t>Ohridski</w:t>
+        </w:r>
+        <w:proofErr w:type="spellEnd"/>
+        <w:r>
+          <w:rPr>
+            <w:rFonts w:ascii="Times New Roman" w:eastAsia="Times New Roman" w:hAnsi="Times New Roman" w:cs="Times New Roman"/>
+            <w:b/>
+            <w:i/>
+            <w:color w:val="0000FF"/>
+            <w:u w:val="single"/>
+          </w:rPr>
+          <w:t xml:space="preserve">” </w:t>
         </w:r>
       </w:hyperlink>
       <w:r>
@@ -2418,7 +2529,7 @@
         </w:rPr>
         <w:tab/>
       </w:r>
-      <w:hyperlink r:id="rId21" w:history="1">
+      <w:hyperlink r:id="rId22" w:history="1">
         <w:r>
           <w:rPr>
             <w:rStyle w:val="Hyperlink"/>
@@ -2581,15 +2692,25 @@
           <w:color w:val="000000"/>
         </w:rPr>
       </w:pPr>
-      <w:hyperlink r:id="rId22" w:history="1">
+      <w:hyperlink r:id="rId23" w:history="1">
         <w:r>
           <w:rPr>
             <w:rStyle w:val="Hyperlink"/>
             <w:rFonts w:ascii="Times New Roman" w:eastAsia="Times New Roman" w:hAnsi="Times New Roman" w:cs="Times New Roman"/>
             <w:b/>
           </w:rPr>
-          <w:t>Guest Speaker at the First AI Tech Talk in Ohrid</w:t>
+          <w:t xml:space="preserve">Guest Speaker at the First AI Tech Talk in </w:t>
         </w:r>
+        <w:proofErr w:type="spellStart"/>
+        <w:r>
+          <w:rPr>
+            <w:rStyle w:val="Hyperlink"/>
+            <w:rFonts w:ascii="Times New Roman" w:eastAsia="Times New Roman" w:hAnsi="Times New Roman" w:cs="Times New Roman"/>
+            <w:b/>
+          </w:rPr>
+          <w:t>Ohrid</w:t>
+        </w:r>
+        <w:proofErr w:type="spellEnd"/>
       </w:hyperlink>
       <w:r>
         <w:rPr>
@@ -2627,7 +2748,7 @@
           <w:szCs w:val="20"/>
         </w:rPr>
       </w:pPr>
-      <w:hyperlink r:id="rId23" w:history="1">
+      <w:hyperlink r:id="rId24" w:history="1">
         <w:r>
           <w:rPr>
             <w:rStyle w:val="Hyperlink"/>

</xml_diff>

<commit_message>
weekly update for better quality
</commit_message>
<xml_diff>
--- a/static/assets/docs/CV_Stefan_Shipinkoski5.docx
+++ b/static/assets/docs/CV_Stefan_Shipinkoski5.docx
@@ -668,7 +668,6 @@
         </w:rPr>
         <w:t xml:space="preserve"> | </w:t>
       </w:r>
-      <w:proofErr w:type="gramStart"/>
       <w:r>
         <w:rPr>
           <w:rFonts w:ascii="Times New Roman" w:eastAsia="Times New Roman" w:hAnsi="Times New Roman" w:cs="Times New Roman"/>
@@ -677,7 +676,6 @@
         </w:rPr>
         <w:t>Persistence</w:t>
       </w:r>
-      <w:proofErr w:type="gramEnd"/>
     </w:p>
     <w:p>
       <w:pPr>
@@ -780,30 +778,44 @@
         </w:rPr>
         <w:tab/>
       </w:r>
-      <w:hyperlink r:id="rId15">
-        <w:r>
-          <w:rPr>
-            <w:rFonts w:ascii="Cambria Math" w:eastAsia="Cambria Math" w:hAnsi="Cambria Math" w:cs="Cambria Math"/>
-            <w:b/>
-            <w:color w:val="0000FF"/>
-            <w:u w:val="single"/>
-          </w:rPr>
-          <w:t>⋮</w:t>
-        </w:r>
-        <w:proofErr w:type="spellStart"/>
-      </w:hyperlink>
-      <w:hyperlink r:id="rId16">
-        <w:r>
-          <w:rPr>
-            <w:rFonts w:ascii="Times New Roman" w:eastAsia="Times New Roman" w:hAnsi="Times New Roman" w:cs="Times New Roman"/>
-            <w:b/>
-            <w:color w:val="0000FF"/>
-            <w:u w:val="single"/>
-          </w:rPr>
-          <w:t>IWConnect</w:t>
-        </w:r>
-        <w:proofErr w:type="spellEnd"/>
-      </w:hyperlink>
+      <w:r>
+        <w:rPr>
+          <w:rFonts w:ascii="Cambria Math" w:eastAsia="Cambria Math" w:hAnsi="Cambria Math" w:cs="Cambria Math"/>
+          <w:b/>
+          <w:color w:val="0000FF"/>
+          <w:u w:val="single"/>
+        </w:rPr>
+        <w:t>⋮</w:t>
+      </w:r>
+      <w:proofErr w:type="spellStart"/>
+      <w:r>
+        <w:fldChar w:fldCharType="begin"/>
+      </w:r>
+      <w:r>
+        <w:instrText>HYPERLINK "https://iwconnect.com/" \h</w:instrText>
+      </w:r>
+      <w:r>
+        <w:fldChar w:fldCharType="separate"/>
+      </w:r>
+      <w:r>
+        <w:rPr>
+          <w:rFonts w:ascii="Times New Roman" w:eastAsia="Times New Roman" w:hAnsi="Times New Roman" w:cs="Times New Roman"/>
+          <w:b/>
+          <w:color w:val="0000FF"/>
+          <w:u w:val="single"/>
+        </w:rPr>
+        <w:t>IWConnect</w:t>
+      </w:r>
+      <w:proofErr w:type="spellEnd"/>
+      <w:r>
+        <w:rPr>
+          <w:rFonts w:ascii="Times New Roman" w:eastAsia="Times New Roman" w:hAnsi="Times New Roman" w:cs="Times New Roman"/>
+          <w:b/>
+          <w:color w:val="0000FF"/>
+          <w:u w:val="single"/>
+        </w:rPr>
+        <w:fldChar w:fldCharType="end"/>
+      </w:r>
       <w:r>
         <w:rPr>
           <w:rFonts w:ascii="Times New Roman" w:eastAsia="Times New Roman" w:hAnsi="Times New Roman" w:cs="Times New Roman"/>
@@ -1331,7 +1343,7 @@
         </w:rPr>
         <w:tab/>
       </w:r>
-      <w:hyperlink r:id="rId17">
+      <w:hyperlink r:id="rId15">
         <w:proofErr w:type="spellStart"/>
         <w:r>
           <w:rPr>
@@ -1620,7 +1632,7 @@
         </w:rPr>
         <w:tab/>
       </w:r>
-      <w:hyperlink r:id="rId18">
+      <w:hyperlink r:id="rId16">
         <w:r>
           <w:rPr>
             <w:rFonts w:ascii="Times New Roman" w:eastAsia="Times New Roman" w:hAnsi="Times New Roman" w:cs="Times New Roman"/>
@@ -1844,7 +1856,7 @@
         </w:rPr>
         <w:tab/>
       </w:r>
-      <w:hyperlink r:id="rId19" w:history="1">
+      <w:hyperlink r:id="rId17" w:history="1">
         <w:r>
           <w:rPr>
             <w:rStyle w:val="Hyperlink"/>
@@ -2073,7 +2085,7 @@
         </w:rPr>
         <w:tab/>
       </w:r>
-      <w:hyperlink r:id="rId20">
+      <w:hyperlink r:id="rId18">
         <w:r>
           <w:rPr>
             <w:rFonts w:ascii="Times New Roman" w:eastAsia="Times New Roman" w:hAnsi="Times New Roman" w:cs="Times New Roman"/>
@@ -2244,23 +2256,7 @@
           <w:rFonts w:ascii="Times New Roman" w:eastAsia="Times New Roman" w:hAnsi="Times New Roman" w:cs="Times New Roman"/>
           <w:color w:val="000000"/>
         </w:rPr>
-        <w:t xml:space="preserve">, where I can showcase my current skills, </w:t>
-      </w:r>
-      <w:proofErr w:type="gramStart"/>
-      <w:r>
-        <w:rPr>
-          <w:rFonts w:ascii="Times New Roman" w:eastAsia="Times New Roman" w:hAnsi="Times New Roman" w:cs="Times New Roman"/>
-          <w:color w:val="000000"/>
-        </w:rPr>
-        <w:t>interests</w:t>
-      </w:r>
-      <w:proofErr w:type="gramEnd"/>
-      <w:r>
-        <w:rPr>
-          <w:rFonts w:ascii="Times New Roman" w:eastAsia="Times New Roman" w:hAnsi="Times New Roman" w:cs="Times New Roman"/>
-          <w:color w:val="000000"/>
-        </w:rPr>
-        <w:t xml:space="preserve"> and projects.</w:t>
+        <w:t>, where I can showcase my current skills, interests and projects.</w:t>
       </w:r>
     </w:p>
     <w:p>
@@ -2336,7 +2332,7 @@
         </w:rPr>
         <w:tab/>
       </w:r>
-      <w:hyperlink r:id="rId21">
+      <w:hyperlink r:id="rId19">
         <w:r>
           <w:rPr>
             <w:rFonts w:ascii="Times New Roman" w:eastAsia="Times New Roman" w:hAnsi="Times New Roman" w:cs="Times New Roman"/>
@@ -2529,7 +2525,7 @@
         </w:rPr>
         <w:tab/>
       </w:r>
-      <w:hyperlink r:id="rId22" w:history="1">
+      <w:hyperlink r:id="rId20" w:history="1">
         <w:r>
           <w:rPr>
             <w:rStyle w:val="Hyperlink"/>
@@ -2692,7 +2688,7 @@
           <w:color w:val="000000"/>
         </w:rPr>
       </w:pPr>
-      <w:hyperlink r:id="rId23" w:history="1">
+      <w:hyperlink r:id="rId21" w:history="1">
         <w:r>
           <w:rPr>
             <w:rStyle w:val="Hyperlink"/>
@@ -2748,7 +2744,7 @@
           <w:szCs w:val="20"/>
         </w:rPr>
       </w:pPr>
-      <w:hyperlink r:id="rId24" w:history="1">
+      <w:hyperlink r:id="rId22" w:history="1">
         <w:r>
           <w:rPr>
             <w:rStyle w:val="Hyperlink"/>

</xml_diff>